<commit_message>
Added report and first code
</commit_message>
<xml_diff>
--- a/Indian AQI Synopsis.docx
+++ b/Indian AQI Synopsis.docx
@@ -1504,6 +1504,32 @@
     <w:p>
       <w:pPr>
         <w:pStyle w:val="normal0"/>
+        <w:numPr>
+          <w:ilvl w:val="0"/>
+          <w:numId w:val="1"/>
+        </w:numPr>
+        <w:spacing w:after="0" w:line="434" w:lineRule="auto"/>
+        <w:ind w:right="-454"/>
+        <w:contextualSpacing/>
+        <w:jc w:val="both"/>
+        <w:rPr>
+          <w:rFonts w:ascii="Times New Roman" w:eastAsia="Times New Roman" w:hAnsi="Times New Roman" w:cs="Times New Roman"/>
+          <w:sz w:val="24"/>
+          <w:szCs w:val="24"/>
+        </w:rPr>
+      </w:pPr>
+      <w:r>
+        <w:rPr>
+          <w:rFonts w:ascii="Times New Roman" w:eastAsia="Times New Roman" w:hAnsi="Times New Roman" w:cs="Times New Roman"/>
+          <w:sz w:val="24"/>
+          <w:szCs w:val="24"/>
+        </w:rPr>
+        <w:t>Propose predictions for AQI in the future.</w:t>
+      </w:r>
+    </w:p>
+    <w:p>
+      <w:pPr>
+        <w:pStyle w:val="normal0"/>
         <w:spacing w:line="435" w:lineRule="auto"/>
         <w:jc w:val="both"/>
         <w:rPr>
@@ -1797,6 +1823,7 @@
           <w:sz w:val="24"/>
           <w:szCs w:val="24"/>
         </w:rPr>
+        <w:lastRenderedPageBreak/>
         <w:tab/>
       </w:r>
       <w:r>
@@ -1841,7 +1868,6 @@
           <w:sz w:val="24"/>
           <w:szCs w:val="24"/>
         </w:rPr>
-        <w:lastRenderedPageBreak/>
         <w:t xml:space="preserve">TABLE </w:t>
       </w:r>
       <w:r>
@@ -2713,6 +2739,42 @@
         </w:rPr>
         <w:t>, pandas</w:t>
       </w:r>
+      <w:r>
+        <w:rPr>
+          <w:rFonts w:ascii="Times New Roman" w:eastAsia="Times New Roman" w:hAnsi="Times New Roman" w:cs="Times New Roman"/>
+          <w:sz w:val="24"/>
+          <w:szCs w:val="24"/>
+        </w:rPr>
+        <w:t xml:space="preserve">, </w:t>
+      </w:r>
+      <w:proofErr w:type="spellStart"/>
+      <w:r>
+        <w:rPr>
+          <w:rFonts w:ascii="Times New Roman" w:eastAsia="Times New Roman" w:hAnsi="Times New Roman" w:cs="Times New Roman"/>
+          <w:sz w:val="24"/>
+          <w:szCs w:val="24"/>
+        </w:rPr>
+        <w:t>scikit</w:t>
+      </w:r>
+      <w:proofErr w:type="spellEnd"/>
+      <w:r>
+        <w:rPr>
+          <w:rFonts w:ascii="Times New Roman" w:eastAsia="Times New Roman" w:hAnsi="Times New Roman" w:cs="Times New Roman"/>
+          <w:sz w:val="24"/>
+          <w:szCs w:val="24"/>
+        </w:rPr>
+        <w:t xml:space="preserve">, </w:t>
+      </w:r>
+      <w:proofErr w:type="spellStart"/>
+      <w:r>
+        <w:rPr>
+          <w:rFonts w:ascii="Times New Roman" w:eastAsia="Times New Roman" w:hAnsi="Times New Roman" w:cs="Times New Roman"/>
+          <w:sz w:val="24"/>
+          <w:szCs w:val="24"/>
+        </w:rPr>
+        <w:t>seaborn</w:t>
+      </w:r>
+      <w:proofErr w:type="spellEnd"/>
     </w:p>
     <w:p>
       <w:pPr>
@@ -2736,7 +2798,15 @@
           <w:sz w:val="24"/>
           <w:szCs w:val="24"/>
         </w:rPr>
-        <w:t>. Data Sets</w:t>
+        <w:t xml:space="preserve"> </w:t>
+      </w:r>
+      <w:r>
+        <w:rPr>
+          <w:rFonts w:ascii="Times New Roman" w:eastAsia="Times New Roman" w:hAnsi="Times New Roman" w:cs="Times New Roman"/>
+          <w:sz w:val="24"/>
+          <w:szCs w:val="24"/>
+        </w:rPr>
+        <w:t>Data Sets</w:t>
       </w:r>
     </w:p>
     <w:p>
@@ -2807,6 +2877,9 @@
     <w:p>
       <w:pPr>
         <w:pStyle w:val="normal0"/>
+        <w:pBdr>
+          <w:left w:val="nil"/>
+        </w:pBdr>
         <w:spacing w:line="435" w:lineRule="auto"/>
         <w:jc w:val="both"/>
         <w:rPr>
@@ -2830,10 +2903,522 @@
     <w:p>
       <w:pPr>
         <w:pStyle w:val="normal0"/>
+        <w:pBdr>
+          <w:left w:val="nil"/>
+        </w:pBdr>
+        <w:spacing w:line="276" w:lineRule="auto"/>
+        <w:jc w:val="both"/>
+        <w:rPr>
+          <w:rFonts w:ascii="Times New Roman" w:hAnsi="Times New Roman" w:cs="Times New Roman"/>
+          <w:sz w:val="24"/>
+          <w:szCs w:val="24"/>
+        </w:rPr>
+      </w:pPr>
+      <w:r>
+        <w:rPr>
+          <w:rFonts w:ascii="Times New Roman" w:hAnsi="Times New Roman" w:cs="Times New Roman"/>
+          <w:sz w:val="24"/>
+          <w:szCs w:val="24"/>
+        </w:rPr>
+        <w:t>[1</w:t>
+      </w:r>
+      <w:r>
+        <w:rPr>
+          <w:rFonts w:ascii="Times New Roman" w:hAnsi="Times New Roman" w:cs="Times New Roman"/>
+          <w:sz w:val="24"/>
+          <w:szCs w:val="24"/>
+        </w:rPr>
+        <w:t xml:space="preserve">]V. </w:t>
+      </w:r>
+      <w:proofErr w:type="spellStart"/>
+      <w:r>
+        <w:rPr>
+          <w:rFonts w:ascii="Times New Roman" w:hAnsi="Times New Roman" w:cs="Times New Roman"/>
+          <w:sz w:val="24"/>
+          <w:szCs w:val="24"/>
+        </w:rPr>
+        <w:t>Ivanov</w:t>
+      </w:r>
+      <w:proofErr w:type="spellEnd"/>
+      <w:r>
+        <w:rPr>
+          <w:rFonts w:ascii="Times New Roman" w:hAnsi="Times New Roman" w:cs="Times New Roman"/>
+          <w:sz w:val="24"/>
+          <w:szCs w:val="24"/>
+        </w:rPr>
+        <w:t xml:space="preserve"> and I. </w:t>
+      </w:r>
+      <w:proofErr w:type="spellStart"/>
+      <w:r>
+        <w:rPr>
+          <w:rFonts w:ascii="Times New Roman" w:hAnsi="Times New Roman" w:cs="Times New Roman"/>
+          <w:sz w:val="24"/>
+          <w:szCs w:val="24"/>
+        </w:rPr>
+        <w:t>Georgieva</w:t>
+      </w:r>
+      <w:proofErr w:type="spellEnd"/>
+      <w:r>
+        <w:rPr>
+          <w:rFonts w:ascii="Times New Roman" w:hAnsi="Times New Roman" w:cs="Times New Roman"/>
+          <w:sz w:val="24"/>
+          <w:szCs w:val="24"/>
+        </w:rPr>
+        <w:t>, “Air quality index evaluations for Sofia city,” IEEE EUROCON 2017 – 17</w:t>
+      </w:r>
+      <w:r>
+        <w:rPr>
+          <w:rFonts w:ascii="Times New Roman" w:hAnsi="Times New Roman" w:cs="Times New Roman"/>
+          <w:sz w:val="24"/>
+          <w:szCs w:val="24"/>
+          <w:vertAlign w:val="superscript"/>
+        </w:rPr>
+        <w:t>th</w:t>
+      </w:r>
+      <w:r>
+        <w:rPr>
+          <w:rFonts w:ascii="Times New Roman" w:hAnsi="Times New Roman" w:cs="Times New Roman"/>
+          <w:sz w:val="24"/>
+          <w:szCs w:val="24"/>
+        </w:rPr>
+        <w:t xml:space="preserve"> International Conference on Smart Technologies, </w:t>
+      </w:r>
+      <w:proofErr w:type="spellStart"/>
+      <w:r>
+        <w:rPr>
+          <w:rFonts w:ascii="Times New Roman" w:hAnsi="Times New Roman" w:cs="Times New Roman"/>
+          <w:sz w:val="24"/>
+          <w:szCs w:val="24"/>
+        </w:rPr>
+        <w:t>Ohrid</w:t>
+      </w:r>
+      <w:proofErr w:type="spellEnd"/>
+      <w:r>
+        <w:rPr>
+          <w:rFonts w:ascii="Times New Roman" w:hAnsi="Times New Roman" w:cs="Times New Roman"/>
+          <w:sz w:val="24"/>
+          <w:szCs w:val="24"/>
+        </w:rPr>
+        <w:t>, 2017, pp. 920-925</w:t>
+      </w:r>
+    </w:p>
+    <w:p>
+      <w:pPr>
+        <w:pBdr>
+          <w:left w:val="nil"/>
+        </w:pBdr>
+        <w:spacing w:before="39" w:line="276" w:lineRule="auto"/>
+        <w:rPr>
+          <w:rFonts w:ascii="Times New Roman" w:hAnsi="Times New Roman" w:cs="Times New Roman"/>
+          <w:sz w:val="24"/>
+          <w:szCs w:val="24"/>
+        </w:rPr>
+      </w:pPr>
+      <w:r>
+        <w:rPr>
+          <w:rFonts w:ascii="Times New Roman" w:hAnsi="Times New Roman" w:cs="Times New Roman"/>
+          <w:sz w:val="24"/>
+          <w:szCs w:val="24"/>
+        </w:rPr>
+        <w:t>[2</w:t>
+      </w:r>
+      <w:r>
+        <w:rPr>
+          <w:rFonts w:ascii="Times New Roman" w:hAnsi="Times New Roman" w:cs="Times New Roman"/>
+          <w:sz w:val="24"/>
+          <w:szCs w:val="24"/>
+        </w:rPr>
+        <w:t xml:space="preserve">] </w:t>
+      </w:r>
+      <w:r>
+        <w:rPr>
+          <w:rFonts w:ascii="Times New Roman" w:hAnsi="Times New Roman"/>
+          <w:sz w:val="23"/>
+          <w:szCs w:val="23"/>
+        </w:rPr>
+        <w:t xml:space="preserve">USEPA, Air Quality Index: A Guide to Air Quality and Your Health. </w:t>
+      </w:r>
+      <w:proofErr w:type="gramStart"/>
+      <w:r>
+        <w:rPr>
+          <w:rFonts w:ascii="Times New Roman" w:hAnsi="Times New Roman"/>
+          <w:sz w:val="23"/>
+          <w:szCs w:val="23"/>
+        </w:rPr>
+        <w:t>February 2014, EPA- 456/F-14-002.</w:t>
+      </w:r>
+      <w:proofErr w:type="gramEnd"/>
+    </w:p>
+    <w:p>
+      <w:pPr>
+        <w:pBdr>
+          <w:left w:val="nil"/>
+        </w:pBdr>
+        <w:spacing w:before="39" w:line="276" w:lineRule="auto"/>
+        <w:rPr>
+          <w:rFonts w:ascii="Times New Roman" w:hAnsi="Times New Roman" w:cs="Times New Roman"/>
+          <w:sz w:val="24"/>
+          <w:szCs w:val="24"/>
+        </w:rPr>
+      </w:pPr>
+      <w:r>
+        <w:rPr>
+          <w:rFonts w:ascii="Times New Roman" w:hAnsi="Times New Roman" w:cs="Times New Roman"/>
+          <w:sz w:val="24"/>
+          <w:szCs w:val="24"/>
+        </w:rPr>
+        <w:t xml:space="preserve">[3] </w:t>
+      </w:r>
+      <w:hyperlink r:id="rId6">
+        <w:r>
+          <w:rPr>
+            <w:rStyle w:val="InternetLink"/>
+            <w:rFonts w:ascii="Times New Roman" w:hAnsi="Times New Roman" w:cs="Times New Roman"/>
+            <w:sz w:val="24"/>
+            <w:szCs w:val="24"/>
+          </w:rPr>
+          <w:t>https://www.kaggle.com/shrutibhargava94/india-air-quality-data</w:t>
+        </w:r>
+      </w:hyperlink>
+    </w:p>
+    <w:p>
+      <w:pPr>
+        <w:pBdr>
+          <w:left w:val="nil"/>
+        </w:pBdr>
+        <w:spacing w:before="39" w:line="276" w:lineRule="auto"/>
+        <w:rPr>
+          <w:rFonts w:ascii="Times New Roman" w:hAnsi="Times New Roman" w:cs="Times New Roman"/>
+          <w:sz w:val="24"/>
+          <w:szCs w:val="24"/>
+        </w:rPr>
+      </w:pPr>
+      <w:r>
+        <w:rPr>
+          <w:rFonts w:ascii="Times New Roman" w:hAnsi="Times New Roman" w:cs="Times New Roman"/>
+          <w:sz w:val="24"/>
+          <w:szCs w:val="24"/>
+        </w:rPr>
+        <w:t xml:space="preserve">[4] </w:t>
+      </w:r>
+      <w:proofErr w:type="spellStart"/>
+      <w:r>
+        <w:rPr>
+          <w:rFonts w:ascii="Times New Roman" w:hAnsi="Times New Roman" w:cs="Times New Roman"/>
+          <w:sz w:val="24"/>
+          <w:szCs w:val="24"/>
+        </w:rPr>
+        <w:t>Chelani</w:t>
+      </w:r>
+      <w:proofErr w:type="spellEnd"/>
+      <w:r>
+        <w:rPr>
+          <w:rFonts w:ascii="Times New Roman" w:hAnsi="Times New Roman" w:cs="Times New Roman"/>
+          <w:sz w:val="24"/>
+          <w:szCs w:val="24"/>
+        </w:rPr>
+        <w:t xml:space="preserve"> A. B., </w:t>
+      </w:r>
+      <w:proofErr w:type="spellStart"/>
+      <w:r>
+        <w:rPr>
+          <w:rFonts w:ascii="Times New Roman" w:hAnsi="Times New Roman" w:cs="Times New Roman"/>
+          <w:sz w:val="24"/>
+          <w:szCs w:val="24"/>
+        </w:rPr>
+        <w:t>Chalapati</w:t>
+      </w:r>
+      <w:proofErr w:type="spellEnd"/>
+      <w:r>
+        <w:rPr>
+          <w:rFonts w:ascii="Times New Roman" w:hAnsi="Times New Roman" w:cs="Times New Roman"/>
+          <w:sz w:val="24"/>
+          <w:szCs w:val="24"/>
+        </w:rPr>
+        <w:t xml:space="preserve"> </w:t>
+      </w:r>
+      <w:proofErr w:type="spellStart"/>
+      <w:r>
+        <w:rPr>
+          <w:rFonts w:ascii="Times New Roman" w:hAnsi="Times New Roman" w:cs="Times New Roman"/>
+          <w:sz w:val="24"/>
+          <w:szCs w:val="24"/>
+        </w:rPr>
+        <w:t>Rao</w:t>
+      </w:r>
+      <w:proofErr w:type="spellEnd"/>
+      <w:r>
+        <w:rPr>
+          <w:rFonts w:ascii="Times New Roman" w:hAnsi="Times New Roman" w:cs="Times New Roman"/>
+          <w:sz w:val="24"/>
+          <w:szCs w:val="24"/>
+        </w:rPr>
+        <w:t xml:space="preserve"> C. V., </w:t>
+      </w:r>
+      <w:proofErr w:type="spellStart"/>
+      <w:r>
+        <w:rPr>
+          <w:rFonts w:ascii="Times New Roman" w:hAnsi="Times New Roman" w:cs="Times New Roman"/>
+          <w:sz w:val="24"/>
+          <w:szCs w:val="24"/>
+        </w:rPr>
+        <w:t>Phadke</w:t>
+      </w:r>
+      <w:proofErr w:type="spellEnd"/>
+      <w:r>
+        <w:rPr>
+          <w:rFonts w:ascii="Times New Roman" w:hAnsi="Times New Roman" w:cs="Times New Roman"/>
+          <w:sz w:val="24"/>
+          <w:szCs w:val="24"/>
+        </w:rPr>
+        <w:t xml:space="preserve"> K. M. And </w:t>
+      </w:r>
+      <w:proofErr w:type="spellStart"/>
+      <w:r>
+        <w:rPr>
+          <w:rFonts w:ascii="Times New Roman" w:hAnsi="Times New Roman" w:cs="Times New Roman"/>
+          <w:sz w:val="24"/>
+          <w:szCs w:val="24"/>
+        </w:rPr>
+        <w:t>Hasan</w:t>
+      </w:r>
+      <w:proofErr w:type="spellEnd"/>
+      <w:r>
+        <w:rPr>
+          <w:rFonts w:ascii="Times New Roman" w:hAnsi="Times New Roman" w:cs="Times New Roman"/>
+          <w:sz w:val="24"/>
+          <w:szCs w:val="24"/>
+        </w:rPr>
+        <w:t xml:space="preserve"> M. Z. (2002), Formation of an Air Quality Index for India, International Journal of Environmental Studies</w:t>
+      </w:r>
+    </w:p>
+    <w:p>
+      <w:pPr>
+        <w:pBdr>
+          <w:left w:val="nil"/>
+        </w:pBdr>
+        <w:spacing w:before="39" w:line="276" w:lineRule="auto"/>
+        <w:rPr>
+          <w:rFonts w:ascii="Times New Roman" w:hAnsi="Times New Roman" w:cs="Times New Roman"/>
+          <w:sz w:val="24"/>
+          <w:szCs w:val="24"/>
+        </w:rPr>
+      </w:pPr>
+      <w:r>
+        <w:rPr>
+          <w:rFonts w:ascii="Times New Roman" w:hAnsi="Times New Roman" w:cs="Times New Roman"/>
+          <w:sz w:val="24"/>
+          <w:szCs w:val="24"/>
+        </w:rPr>
+        <w:t xml:space="preserve">[5] </w:t>
+      </w:r>
+      <w:hyperlink r:id="rId7" w:history="1">
+        <w:r>
+          <w:rPr>
+            <w:rStyle w:val="Hyperlink"/>
+            <w:rFonts w:ascii="Times New Roman" w:hAnsi="Times New Roman" w:cs="Times New Roman"/>
+            <w:sz w:val="24"/>
+            <w:szCs w:val="24"/>
+          </w:rPr>
+          <w:t>https://shrutibhargava94.github.io/india_air_quality_map/</w:t>
+        </w:r>
+      </w:hyperlink>
+    </w:p>
+    <w:p>
+      <w:pPr>
+        <w:pBdr>
+          <w:left w:val="nil"/>
+        </w:pBdr>
+        <w:spacing w:before="39" w:line="276" w:lineRule="auto"/>
+        <w:rPr>
+          <w:rFonts w:ascii="Times New Roman" w:hAnsi="Times New Roman" w:cs="Times New Roman"/>
+          <w:sz w:val="24"/>
+          <w:szCs w:val="24"/>
+        </w:rPr>
+      </w:pPr>
+      <w:r>
+        <w:rPr>
+          <w:rFonts w:ascii="Times New Roman" w:hAnsi="Times New Roman" w:cs="Times New Roman"/>
+          <w:sz w:val="24"/>
+          <w:szCs w:val="24"/>
+        </w:rPr>
+        <w:t xml:space="preserve">[6] </w:t>
+      </w:r>
+      <w:hyperlink r:id="rId8" w:history="1">
+        <w:r>
+          <w:rPr>
+            <w:rStyle w:val="Hyperlink"/>
+            <w:rFonts w:ascii="Times New Roman" w:hAnsi="Times New Roman" w:cs="Times New Roman"/>
+            <w:sz w:val="24"/>
+            <w:szCs w:val="24"/>
+          </w:rPr>
+          <w:t>https://www.kaggle.com/chetansuwade/air-quality-india-an-overview</w:t>
+        </w:r>
+      </w:hyperlink>
+    </w:p>
+    <w:p>
+      <w:pPr>
+        <w:pBdr>
+          <w:left w:val="nil"/>
+        </w:pBdr>
+        <w:spacing w:before="39" w:line="276" w:lineRule="auto"/>
+        <w:rPr>
+          <w:rFonts w:ascii="Times New Roman" w:hAnsi="Times New Roman" w:cs="Times New Roman"/>
+          <w:sz w:val="24"/>
+          <w:szCs w:val="24"/>
+        </w:rPr>
+      </w:pPr>
+      <w:r>
+        <w:rPr>
+          <w:rFonts w:ascii="Times New Roman" w:hAnsi="Times New Roman" w:cs="Times New Roman"/>
+          <w:sz w:val="24"/>
+          <w:szCs w:val="24"/>
+        </w:rPr>
+        <w:t xml:space="preserve">Online Python </w:t>
+      </w:r>
+      <w:proofErr w:type="spellStart"/>
+      <w:r>
+        <w:rPr>
+          <w:rFonts w:ascii="Times New Roman" w:hAnsi="Times New Roman" w:cs="Times New Roman"/>
+          <w:sz w:val="24"/>
+          <w:szCs w:val="24"/>
+        </w:rPr>
+        <w:t>Coruses</w:t>
+      </w:r>
+      <w:proofErr w:type="spellEnd"/>
+      <w:r>
+        <w:rPr>
+          <w:rFonts w:ascii="Times New Roman" w:hAnsi="Times New Roman" w:cs="Times New Roman"/>
+          <w:sz w:val="24"/>
+          <w:szCs w:val="24"/>
+        </w:rPr>
+        <w:t xml:space="preserve"> from </w:t>
+      </w:r>
+      <w:proofErr w:type="spellStart"/>
+      <w:r>
+        <w:rPr>
+          <w:rFonts w:ascii="Times New Roman" w:hAnsi="Times New Roman" w:cs="Times New Roman"/>
+          <w:sz w:val="24"/>
+          <w:szCs w:val="24"/>
+        </w:rPr>
+        <w:t>codeacademy</w:t>
+      </w:r>
+      <w:proofErr w:type="spellEnd"/>
+      <w:r>
+        <w:rPr>
+          <w:rFonts w:ascii="Times New Roman" w:hAnsi="Times New Roman" w:cs="Times New Roman"/>
+          <w:sz w:val="24"/>
+          <w:szCs w:val="24"/>
+        </w:rPr>
+        <w:t xml:space="preserve"> and </w:t>
+      </w:r>
+      <w:proofErr w:type="spellStart"/>
+      <w:r>
+        <w:rPr>
+          <w:rFonts w:ascii="Times New Roman" w:hAnsi="Times New Roman" w:cs="Times New Roman"/>
+          <w:sz w:val="24"/>
+          <w:szCs w:val="24"/>
+        </w:rPr>
+        <w:t>Udemy</w:t>
+      </w:r>
+      <w:proofErr w:type="spellEnd"/>
+      <w:r>
+        <w:rPr>
+          <w:rFonts w:ascii="Times New Roman" w:hAnsi="Times New Roman" w:cs="Times New Roman"/>
+          <w:sz w:val="24"/>
+          <w:szCs w:val="24"/>
+        </w:rPr>
+        <w:t>.</w:t>
+      </w:r>
+    </w:p>
+    <w:p>
+      <w:pPr>
+        <w:pBdr>
+          <w:left w:val="nil"/>
+        </w:pBdr>
+        <w:spacing w:before="39" w:line="276" w:lineRule="auto"/>
+        <w:rPr>
+          <w:rFonts w:ascii="Times New Roman" w:hAnsi="Times New Roman" w:cs="Times New Roman"/>
+          <w:sz w:val="24"/>
+          <w:szCs w:val="24"/>
+        </w:rPr>
+      </w:pPr>
+      <w:r>
+        <w:rPr>
+          <w:rFonts w:ascii="Times New Roman" w:hAnsi="Times New Roman" w:cs="Times New Roman"/>
+          <w:sz w:val="24"/>
+          <w:szCs w:val="24"/>
+        </w:rPr>
+        <w:t>Introduction to ‘</w:t>
+      </w:r>
+      <w:r>
+        <w:rPr>
+          <w:rFonts w:ascii="Times New Roman" w:hAnsi="Times New Roman" w:cs="Times New Roman"/>
+          <w:sz w:val="24"/>
+          <w:szCs w:val="24"/>
+        </w:rPr>
+        <w:t>Data Science</w:t>
+      </w:r>
+      <w:r>
+        <w:rPr>
+          <w:rFonts w:ascii="Times New Roman" w:hAnsi="Times New Roman" w:cs="Times New Roman"/>
+          <w:sz w:val="24"/>
+          <w:szCs w:val="24"/>
+        </w:rPr>
+        <w:t xml:space="preserve">’ </w:t>
+      </w:r>
+      <w:r>
+        <w:rPr>
+          <w:rFonts w:ascii="Times New Roman" w:hAnsi="Times New Roman" w:cs="Times New Roman"/>
+          <w:sz w:val="24"/>
+          <w:szCs w:val="24"/>
+        </w:rPr>
+        <w:t xml:space="preserve">from </w:t>
+      </w:r>
+      <w:proofErr w:type="spellStart"/>
+      <w:r>
+        <w:rPr>
+          <w:rFonts w:ascii="Times New Roman" w:hAnsi="Times New Roman" w:cs="Times New Roman"/>
+          <w:sz w:val="24"/>
+          <w:szCs w:val="24"/>
+        </w:rPr>
+        <w:t>Forsk</w:t>
+      </w:r>
+      <w:proofErr w:type="spellEnd"/>
+      <w:r>
+        <w:rPr>
+          <w:rFonts w:ascii="Times New Roman" w:hAnsi="Times New Roman" w:cs="Times New Roman"/>
+          <w:sz w:val="24"/>
+          <w:szCs w:val="24"/>
+        </w:rPr>
+        <w:t xml:space="preserve"> Technologies.</w:t>
+      </w:r>
+    </w:p>
+    <w:p>
+      <w:pPr>
+        <w:pStyle w:val="normal0"/>
+        <w:pBdr>
+          <w:left w:val="nil"/>
+        </w:pBdr>
         <w:spacing w:line="435" w:lineRule="auto"/>
         <w:jc w:val="both"/>
         <w:rPr>
           <w:rFonts w:ascii="Times New Roman" w:eastAsia="Times New Roman" w:hAnsi="Times New Roman" w:cs="Times New Roman"/>
+          <w:sz w:val="28"/>
+          <w:szCs w:val="28"/>
+        </w:rPr>
+      </w:pPr>
+    </w:p>
+    <w:p>
+      <w:pPr>
+        <w:pStyle w:val="normal0"/>
+        <w:pBdr>
+          <w:left w:val="nil"/>
+        </w:pBdr>
+        <w:spacing w:line="435" w:lineRule="auto"/>
+        <w:jc w:val="both"/>
+        <w:rPr>
+          <w:rFonts w:ascii="Times New Roman" w:eastAsia="Times New Roman" w:hAnsi="Times New Roman" w:cs="Times New Roman"/>
           <w:b/>
           <w:sz w:val="28"/>
           <w:szCs w:val="28"/>
@@ -2843,6 +3428,9 @@
     <w:p>
       <w:pPr>
         <w:pStyle w:val="normal0"/>
+        <w:pBdr>
+          <w:left w:val="nil"/>
+        </w:pBdr>
         <w:spacing w:line="435" w:lineRule="auto"/>
         <w:jc w:val="both"/>
         <w:rPr>
@@ -2855,6 +3443,9 @@
     <w:p>
       <w:pPr>
         <w:pStyle w:val="normal0"/>
+        <w:pBdr>
+          <w:left w:val="nil"/>
+        </w:pBdr>
         <w:jc w:val="both"/>
         <w:rPr>
           <w:b/>
@@ -2866,6 +3457,9 @@
     <w:p>
       <w:pPr>
         <w:pStyle w:val="normal0"/>
+        <w:pBdr>
+          <w:left w:val="nil"/>
+        </w:pBdr>
         <w:jc w:val="both"/>
         <w:rPr>
           <w:b/>
@@ -3783,6 +4377,36 @@
       <w:szCs w:val="16"/>
     </w:rPr>
   </w:style>
+  <w:style w:type="character" w:styleId="Emphasis">
+    <w:name w:val="Emphasis"/>
+    <w:basedOn w:val="DefaultParagraphFont"/>
+    <w:uiPriority w:val="20"/>
+    <w:qFormat/>
+    <w:rsid w:val="001E4272"/>
+    <w:rPr>
+      <w:i/>
+      <w:iCs/>
+    </w:rPr>
+  </w:style>
+  <w:style w:type="character" w:customStyle="1" w:styleId="InternetLink">
+    <w:name w:val="Internet Link"/>
+    <w:rsid w:val="001E4272"/>
+    <w:rPr>
+      <w:color w:val="000080"/>
+      <w:u w:val="single"/>
+    </w:rPr>
+  </w:style>
+  <w:style w:type="character" w:styleId="Hyperlink">
+    <w:name w:val="Hyperlink"/>
+    <w:basedOn w:val="DefaultParagraphFont"/>
+    <w:uiPriority w:val="99"/>
+    <w:unhideWhenUsed/>
+    <w:rsid w:val="001E4272"/>
+    <w:rPr>
+      <w:color w:val="0000FF" w:themeColor="hyperlink"/>
+      <w:u w:val="single"/>
+    </w:rPr>
+  </w:style>
 </w:styles>
 </file>
 

</xml_diff>